<commit_message>
Updated operations in TDD and Release note
</commit_message>
<xml_diff>
--- a/doc/technical-reference-doc.docx
+++ b/doc/technical-reference-doc.docx
@@ -4043,12 +4043,12 @@
                       <wp:extent cx="5495925" cy="3457575"/>
                       <wp:effectExtent b="0" l="0" r="0" t="0"/>
                       <wp:wrapNone/>
-                      <wp:docPr id="1" name="image25.png"/>
+                      <wp:docPr id="1" name="image20.png"/>
                       <a:graphic>
                         <a:graphicData uri="http://schemas.openxmlformats.org/drawingml/2006/picture">
                           <pic:pic>
                             <pic:nvPicPr>
-                              <pic:cNvPr id="0" name="image25.png"/>
+                              <pic:cNvPr id="0" name="image20.png"/>
                               <pic:cNvPicPr preferRelativeResize="0"/>
                             </pic:nvPicPr>
                             <pic:blipFill>
@@ -22279,7 +22279,7 @@
               <w:rPr>
                 <w:rtl w:val="0"/>
               </w:rPr>
-              <w:t xml:space="preserve">CUSTOM OBJECTS</w:t>
+              <w:t xml:space="preserve">Custom Objects</w:t>
             </w:r>
           </w:p>
         </w:tc>
@@ -22394,7 +22394,7 @@
               <w:rPr>
                 <w:rtl w:val="0"/>
               </w:rPr>
-              <w:t xml:space="preserve">PRICE ADJUSTMENT LIMITS</w:t>
+              <w:t xml:space="preserve">Price Adjustment Limits</w:t>
             </w:r>
           </w:p>
         </w:tc>
@@ -22509,7 +22509,7 @@
               <w:rPr>
                 <w:rtl w:val="0"/>
               </w:rPr>
-              <w:t xml:space="preserve">PRODUCT LISTS </w:t>
+              <w:t xml:space="preserve">Product Lists </w:t>
             </w:r>
           </w:p>
         </w:tc>
@@ -22906,7 +22906,7 @@
               <w:rPr>
                 <w:rtl w:val="0"/>
               </w:rPr>
-              <w:t xml:space="preserve">GIFT CERTIFICATE </w:t>
+              <w:t xml:space="preserve">Gift Certificate</w:t>
             </w:r>
           </w:p>
         </w:tc>
@@ -23710,12 +23710,12 @@
           <wp:inline distB="0" distT="0" distL="0" distR="0">
             <wp:extent cx="5114396" cy="2085759"/>
             <wp:effectExtent b="0" l="0" r="0" t="0"/>
-            <wp:docPr id="13" name="image19.png"/>
+            <wp:docPr id="13" name="image3.png"/>
             <a:graphic>
               <a:graphicData uri="http://schemas.openxmlformats.org/drawingml/2006/picture">
                 <pic:pic>
                   <pic:nvPicPr>
-                    <pic:cNvPr id="0" name="image19.png"/>
+                    <pic:cNvPr id="0" name="image3.png"/>
                     <pic:cNvPicPr preferRelativeResize="0"/>
                   </pic:nvPicPr>
                   <pic:blipFill>
@@ -23813,12 +23813,12 @@
             <wp:extent cx="5789703" cy="3117532"/>
             <wp:effectExtent b="0" l="0" r="0" t="0"/>
             <wp:wrapSquare wrapText="bothSides" distB="0" distT="0" distL="114300" distR="114300"/>
-            <wp:docPr descr="HTTP Listener configuration" id="3" name="image9.png"/>
+            <wp:docPr descr="HTTP Listener configuration" id="3" name="image1.png"/>
             <a:graphic>
               <a:graphicData uri="http://schemas.openxmlformats.org/drawingml/2006/picture">
                 <pic:pic>
                   <pic:nvPicPr>
-                    <pic:cNvPr descr="HTTP Listener configuration" id="0" name="image9.png"/>
+                    <pic:cNvPr descr="HTTP Listener configuration" id="0" name="image1.png"/>
                     <pic:cNvPicPr preferRelativeResize="0"/>
                   </pic:nvPicPr>
                   <pic:blipFill>
@@ -24403,12 +24403,12 @@
           <wp:inline distB="114300" distT="114300" distL="114300" distR="114300">
             <wp:extent cx="6059830" cy="5089207"/>
             <wp:effectExtent b="0" l="0" r="0" t="0"/>
-            <wp:docPr id="14" name="image1.png"/>
+            <wp:docPr id="14" name="image23.png"/>
             <a:graphic>
               <a:graphicData uri="http://schemas.openxmlformats.org/drawingml/2006/picture">
                 <pic:pic>
                   <pic:nvPicPr>
-                    <pic:cNvPr id="0" name="image1.png"/>
+                    <pic:cNvPr id="0" name="image23.png"/>
                     <pic:cNvPicPr preferRelativeResize="0"/>
                   </pic:nvPicPr>
                   <pic:blipFill>
@@ -24523,12 +24523,12 @@
           <wp:inline distB="114300" distT="114300" distL="114300" distR="114300">
             <wp:extent cx="5091113" cy="2789827"/>
             <wp:effectExtent b="0" l="0" r="0" t="0"/>
-            <wp:docPr id="15" name="image13.png"/>
+            <wp:docPr id="15" name="image5.png"/>
             <a:graphic>
               <a:graphicData uri="http://schemas.openxmlformats.org/drawingml/2006/picture">
                 <pic:pic>
                   <pic:nvPicPr>
-                    <pic:cNvPr id="0" name="image13.png"/>
+                    <pic:cNvPr id="0" name="image5.png"/>
                     <pic:cNvPicPr preferRelativeResize="0"/>
                   </pic:nvPicPr>
                   <pic:blipFill>
@@ -24605,12 +24605,12 @@
             <wp:extent cx="3690938" cy="3258666"/>
             <wp:effectExtent b="0" l="0" r="0" t="0"/>
             <wp:wrapTopAndBottom distB="114300" distT="114300"/>
-            <wp:docPr id="2" name="image2.png"/>
+            <wp:docPr id="2" name="image22.png"/>
             <a:graphic>
               <a:graphicData uri="http://schemas.openxmlformats.org/drawingml/2006/picture">
                 <pic:pic>
                   <pic:nvPicPr>
-                    <pic:cNvPr id="0" name="image2.png"/>
+                    <pic:cNvPr id="0" name="image22.png"/>
                     <pic:cNvPicPr preferRelativeResize="0"/>
                   </pic:nvPicPr>
                   <pic:blipFill>
@@ -24951,12 +24951,12 @@
           <wp:inline distB="114300" distT="114300" distL="114300" distR="114300">
             <wp:extent cx="3205163" cy="2914650"/>
             <wp:effectExtent b="0" l="0" r="0" t="0"/>
-            <wp:docPr id="17" name="image10.png"/>
+            <wp:docPr id="17" name="image14.png"/>
             <a:graphic>
               <a:graphicData uri="http://schemas.openxmlformats.org/drawingml/2006/picture">
                 <pic:pic>
                   <pic:nvPicPr>
-                    <pic:cNvPr id="0" name="image10.png"/>
+                    <pic:cNvPr id="0" name="image14.png"/>
                     <pic:cNvPicPr preferRelativeResize="0"/>
                   </pic:nvPicPr>
                   <pic:blipFill>
@@ -25325,12 +25325,12 @@
           <wp:inline distB="114300" distT="114300" distL="114300" distR="114300">
             <wp:extent cx="3595688" cy="2790825"/>
             <wp:effectExtent b="0" l="0" r="0" t="0"/>
-            <wp:docPr id="16" name="image16.png"/>
+            <wp:docPr id="16" name="image6.png"/>
             <a:graphic>
               <a:graphicData uri="http://schemas.openxmlformats.org/drawingml/2006/picture">
                 <pic:pic>
                   <pic:nvPicPr>
-                    <pic:cNvPr id="0" name="image16.png"/>
+                    <pic:cNvPr id="0" name="image6.png"/>
                     <pic:cNvPicPr preferRelativeResize="0"/>
                   </pic:nvPicPr>
                   <pic:blipFill>
@@ -26284,12 +26284,12 @@
           <wp:inline distB="0" distT="0" distL="0" distR="0">
             <wp:extent cx="3333750" cy="2777807"/>
             <wp:effectExtent b="88900" l="88900" r="88900" t="88900"/>
-            <wp:docPr id="19" name="image4.png"/>
+            <wp:docPr id="19" name="image18.png"/>
             <a:graphic>
               <a:graphicData uri="http://schemas.openxmlformats.org/drawingml/2006/picture">
                 <pic:pic>
                   <pic:nvPicPr>
-                    <pic:cNvPr id="0" name="image4.png"/>
+                    <pic:cNvPr id="0" name="image18.png"/>
                     <pic:cNvPicPr preferRelativeResize="0"/>
                   </pic:nvPicPr>
                   <pic:blipFill>
@@ -26453,12 +26453,12 @@
           <wp:inline distB="114300" distT="114300" distL="114300" distR="114300">
             <wp:extent cx="3781425" cy="3174682"/>
             <wp:effectExtent b="0" l="0" r="0" t="0"/>
-            <wp:docPr id="18" name="image17.png"/>
+            <wp:docPr id="18" name="image7.png"/>
             <a:graphic>
               <a:graphicData uri="http://schemas.openxmlformats.org/drawingml/2006/picture">
                 <pic:pic>
                   <pic:nvPicPr>
-                    <pic:cNvPr id="0" name="image17.png"/>
+                    <pic:cNvPr id="0" name="image7.png"/>
                     <pic:cNvPicPr preferRelativeResize="0"/>
                   </pic:nvPicPr>
                   <pic:blipFill>
@@ -26790,12 +26790,12 @@
           <wp:inline distB="114300" distT="114300" distL="114300" distR="114300">
             <wp:extent cx="2819400" cy="2821305"/>
             <wp:effectExtent b="0" l="0" r="0" t="0"/>
-            <wp:docPr id="22" name="image2.png"/>
+            <wp:docPr id="22" name="image22.png"/>
             <a:graphic>
               <a:graphicData uri="http://schemas.openxmlformats.org/drawingml/2006/picture">
                 <pic:pic>
                   <pic:nvPicPr>
-                    <pic:cNvPr id="0" name="image2.png"/>
+                    <pic:cNvPr id="0" name="image22.png"/>
                     <pic:cNvPicPr preferRelativeResize="0"/>
                   </pic:nvPicPr>
                   <pic:blipFill>
@@ -27006,12 +27006,12 @@
           <wp:inline distB="114300" distT="114300" distL="114300" distR="114300">
             <wp:extent cx="3990542" cy="2765455"/>
             <wp:effectExtent b="0" l="0" r="0" t="0"/>
-            <wp:docPr id="20" name="image18.png"/>
+            <wp:docPr id="20" name="image4.png"/>
             <a:graphic>
               <a:graphicData uri="http://schemas.openxmlformats.org/drawingml/2006/picture">
                 <pic:pic>
                   <pic:nvPicPr>
-                    <pic:cNvPr id="0" name="image18.png"/>
+                    <pic:cNvPr id="0" name="image4.png"/>
                     <pic:cNvPicPr preferRelativeResize="0"/>
                   </pic:nvPicPr>
                   <pic:blipFill>
@@ -27172,12 +27172,12 @@
           <wp:inline distB="114300" distT="114300" distL="114300" distR="114300">
             <wp:extent cx="2628900" cy="2469833"/>
             <wp:effectExtent b="0" l="0" r="0" t="0"/>
-            <wp:docPr id="21" name="image7.png"/>
+            <wp:docPr id="21" name="image19.png"/>
             <a:graphic>
               <a:graphicData uri="http://schemas.openxmlformats.org/drawingml/2006/picture">
                 <pic:pic>
                   <pic:nvPicPr>
-                    <pic:cNvPr id="0" name="image7.png"/>
+                    <pic:cNvPr id="0" name="image19.png"/>
                     <pic:cNvPicPr preferRelativeResize="0"/>
                   </pic:nvPicPr>
                   <pic:blipFill>
@@ -27251,12 +27251,12 @@
           <wp:inline distB="114300" distT="114300" distL="114300" distR="114300">
             <wp:extent cx="5734050" cy="1350645"/>
             <wp:effectExtent b="0" l="0" r="0" t="0"/>
-            <wp:docPr id="23" name="image15.png"/>
+            <wp:docPr id="23" name="image10.png"/>
             <a:graphic>
               <a:graphicData uri="http://schemas.openxmlformats.org/drawingml/2006/picture">
                 <pic:pic>
                   <pic:nvPicPr>
-                    <pic:cNvPr id="0" name="image15.png"/>
+                    <pic:cNvPr id="0" name="image10.png"/>
                     <pic:cNvPicPr preferRelativeResize="0"/>
                   </pic:nvPicPr>
                   <pic:blipFill>
@@ -27373,12 +27373,12 @@
           <wp:inline distB="114300" distT="114300" distL="114300" distR="114300">
             <wp:extent cx="4825846" cy="3088958"/>
             <wp:effectExtent b="0" l="0" r="0" t="0"/>
-            <wp:docPr id="24" name="image11.png"/>
+            <wp:docPr id="24" name="image16.png"/>
             <a:graphic>
               <a:graphicData uri="http://schemas.openxmlformats.org/drawingml/2006/picture">
                 <pic:pic>
                   <pic:nvPicPr>
-                    <pic:cNvPr id="0" name="image11.png"/>
+                    <pic:cNvPr id="0" name="image16.png"/>
                     <pic:cNvPicPr preferRelativeResize="0"/>
                   </pic:nvPicPr>
                   <pic:blipFill>
@@ -27464,12 +27464,12 @@
           <wp:inline distB="114300" distT="114300" distL="114300" distR="114300">
             <wp:extent cx="4400550" cy="3326130"/>
             <wp:effectExtent b="0" l="0" r="0" t="0"/>
-            <wp:docPr id="25" name="image12.png"/>
+            <wp:docPr id="25" name="image15.png"/>
             <a:graphic>
               <a:graphicData uri="http://schemas.openxmlformats.org/drawingml/2006/picture">
                 <pic:pic>
                   <pic:nvPicPr>
-                    <pic:cNvPr id="0" name="image12.png"/>
+                    <pic:cNvPr id="0" name="image15.png"/>
                     <pic:cNvPicPr preferRelativeResize="0"/>
                   </pic:nvPicPr>
                   <pic:blipFill>
@@ -27714,12 +27714,12 @@
           <wp:inline distB="114300" distT="114300" distL="114300" distR="114300">
             <wp:extent cx="4138613" cy="2397592"/>
             <wp:effectExtent b="0" l="0" r="0" t="0"/>
-            <wp:docPr id="26" name="image6.png"/>
+            <wp:docPr id="26" name="image21.png"/>
             <a:graphic>
               <a:graphicData uri="http://schemas.openxmlformats.org/drawingml/2006/picture">
                 <pic:pic>
                   <pic:nvPicPr>
-                    <pic:cNvPr id="0" name="image6.png"/>
+                    <pic:cNvPr id="0" name="image21.png"/>
                     <pic:cNvPicPr preferRelativeResize="0"/>
                   </pic:nvPicPr>
                   <pic:blipFill>
@@ -27826,12 +27826,12 @@
           <wp:inline distB="114300" distT="114300" distL="114300" distR="114300">
             <wp:extent cx="3567113" cy="1680438"/>
             <wp:effectExtent b="0" l="0" r="0" t="0"/>
-            <wp:docPr id="27" name="image21.png"/>
+            <wp:docPr id="27" name="image9.png"/>
             <a:graphic>
               <a:graphicData uri="http://schemas.openxmlformats.org/drawingml/2006/picture">
                 <pic:pic>
                   <pic:nvPicPr>
-                    <pic:cNvPr id="0" name="image21.png"/>
+                    <pic:cNvPr id="0" name="image9.png"/>
                     <pic:cNvPicPr preferRelativeResize="0"/>
                   </pic:nvPicPr>
                   <pic:blipFill>
@@ -27938,12 +27938,12 @@
           <wp:inline distB="114300" distT="114300" distL="114300" distR="114300">
             <wp:extent cx="5476875" cy="2574608"/>
             <wp:effectExtent b="0" l="0" r="0" t="0"/>
-            <wp:docPr id="28" name="image8.png"/>
+            <wp:docPr id="28" name="image17.png"/>
             <a:graphic>
               <a:graphicData uri="http://schemas.openxmlformats.org/drawingml/2006/picture">
                 <pic:pic>
                   <pic:nvPicPr>
-                    <pic:cNvPr id="0" name="image8.png"/>
+                    <pic:cNvPr id="0" name="image17.png"/>
                     <pic:cNvPicPr preferRelativeResize="0"/>
                   </pic:nvPicPr>
                   <pic:blipFill>
@@ -28188,12 +28188,12 @@
           <wp:inline distB="114300" distT="114300" distL="114300" distR="114300">
             <wp:extent cx="5562695" cy="2060258"/>
             <wp:effectExtent b="0" l="0" r="0" t="0"/>
-            <wp:docPr id="29" name="image23.png"/>
+            <wp:docPr id="29" name="image12.png"/>
             <a:graphic>
               <a:graphicData uri="http://schemas.openxmlformats.org/drawingml/2006/picture">
                 <pic:pic>
                   <pic:nvPicPr>
-                    <pic:cNvPr id="0" name="image23.png"/>
+                    <pic:cNvPr id="0" name="image12.png"/>
                     <pic:cNvPicPr preferRelativeResize="0"/>
                   </pic:nvPicPr>
                   <pic:blipFill>
@@ -28346,12 +28346,12 @@
           <wp:inline distB="114300" distT="114300" distL="114300" distR="114300">
             <wp:extent cx="5557838" cy="4395744"/>
             <wp:effectExtent b="0" l="0" r="0" t="0"/>
-            <wp:docPr id="30" name="image22.png"/>
+            <wp:docPr id="30" name="image13.png"/>
             <a:graphic>
               <a:graphicData uri="http://schemas.openxmlformats.org/drawingml/2006/picture">
                 <pic:pic>
                   <pic:nvPicPr>
-                    <pic:cNvPr id="0" name="image22.png"/>
+                    <pic:cNvPr id="0" name="image13.png"/>
                     <pic:cNvPicPr preferRelativeResize="0"/>
                   </pic:nvPicPr>
                   <pic:blipFill>
@@ -28550,12 +28550,12 @@
           <wp:inline distB="114300" distT="114300" distL="114300" distR="114300">
             <wp:extent cx="5224463" cy="2149070"/>
             <wp:effectExtent b="0" l="0" r="0" t="0"/>
-            <wp:docPr id="4" name="image5.png"/>
+            <wp:docPr id="4" name="image25.png"/>
             <a:graphic>
               <a:graphicData uri="http://schemas.openxmlformats.org/drawingml/2006/picture">
                 <pic:pic>
                   <pic:nvPicPr>
-                    <pic:cNvPr id="0" name="image5.png"/>
+                    <pic:cNvPr id="0" name="image25.png"/>
                     <pic:cNvPicPr preferRelativeResize="0"/>
                   </pic:nvPicPr>
                   <pic:blipFill>
@@ -28685,12 +28685,12 @@
           <wp:inline distB="114300" distT="114300" distL="114300" distR="114300">
             <wp:extent cx="5895975" cy="3924300"/>
             <wp:effectExtent b="0" l="0" r="0" t="0"/>
-            <wp:docPr id="5" name="image24.png"/>
+            <wp:docPr id="5" name="image8.png"/>
             <a:graphic>
               <a:graphicData uri="http://schemas.openxmlformats.org/drawingml/2006/picture">
                 <pic:pic>
                   <pic:nvPicPr>
-                    <pic:cNvPr id="0" name="image24.png"/>
+                    <pic:cNvPr id="0" name="image8.png"/>
                     <pic:cNvPicPr preferRelativeResize="0"/>
                   </pic:nvPicPr>
                   <pic:blipFill>
@@ -28983,12 +28983,12 @@
           <wp:inline distB="114300" distT="114300" distL="114300" distR="114300">
             <wp:extent cx="6162675" cy="3000375"/>
             <wp:effectExtent b="0" l="0" r="0" t="0"/>
-            <wp:docPr id="6" name="image3.png"/>
+            <wp:docPr id="6" name="image24.png"/>
             <a:graphic>
               <a:graphicData uri="http://schemas.openxmlformats.org/drawingml/2006/picture">
                 <pic:pic>
                   <pic:nvPicPr>
-                    <pic:cNvPr id="0" name="image3.png"/>
+                    <pic:cNvPr id="0" name="image24.png"/>
                     <pic:cNvPicPr preferRelativeResize="0"/>
                   </pic:nvPicPr>
                   <pic:blipFill>
@@ -29118,12 +29118,12 @@
           <wp:inline distB="114300" distT="114300" distL="114300" distR="114300">
             <wp:extent cx="4314825" cy="2000250"/>
             <wp:effectExtent b="0" l="0" r="0" t="0"/>
-            <wp:docPr id="7" name="image14.png"/>
+            <wp:docPr id="7" name="image2.png"/>
             <a:graphic>
               <a:graphicData uri="http://schemas.openxmlformats.org/drawingml/2006/picture">
                 <pic:pic>
                   <pic:nvPicPr>
-                    <pic:cNvPr id="0" name="image14.png"/>
+                    <pic:cNvPr id="0" name="image2.png"/>
                     <pic:cNvPicPr preferRelativeResize="0"/>
                   </pic:nvPicPr>
                   <pic:blipFill>
@@ -29361,12 +29361,12 @@
           <wp:inline distB="114300" distT="114300" distL="114300" distR="114300">
             <wp:extent cx="3781425" cy="3400425"/>
             <wp:effectExtent b="0" l="0" r="0" t="0"/>
-            <wp:docPr id="8" name="image17.png"/>
+            <wp:docPr id="8" name="image7.png"/>
             <a:graphic>
               <a:graphicData uri="http://schemas.openxmlformats.org/drawingml/2006/picture">
                 <pic:pic>
                   <pic:nvPicPr>
-                    <pic:cNvPr id="0" name="image17.png"/>
+                    <pic:cNvPr id="0" name="image7.png"/>
                     <pic:cNvPicPr preferRelativeResize="0"/>
                   </pic:nvPicPr>
                   <pic:blipFill>
@@ -29989,12 +29989,12 @@
           <wp:inline distB="114300" distT="114300" distL="114300" distR="114300">
             <wp:extent cx="3833813" cy="3170822"/>
             <wp:effectExtent b="0" l="0" r="0" t="0"/>
-            <wp:docPr id="9" name="image2.png"/>
+            <wp:docPr id="9" name="image22.png"/>
             <a:graphic>
               <a:graphicData uri="http://schemas.openxmlformats.org/drawingml/2006/picture">
                 <pic:pic>
                   <pic:nvPicPr>
-                    <pic:cNvPr id="0" name="image2.png"/>
+                    <pic:cNvPr id="0" name="image22.png"/>
                     <pic:cNvPicPr preferRelativeResize="0"/>
                   </pic:nvPicPr>
                   <pic:blipFill>
@@ -30067,12 +30067,12 @@
           <wp:inline distB="114300" distT="114300" distL="114300" distR="114300">
             <wp:extent cx="3890963" cy="2998635"/>
             <wp:effectExtent b="0" l="0" r="0" t="0"/>
-            <wp:docPr id="10" name="image10.png"/>
+            <wp:docPr id="10" name="image14.png"/>
             <a:graphic>
               <a:graphicData uri="http://schemas.openxmlformats.org/drawingml/2006/picture">
                 <pic:pic>
                   <pic:nvPicPr>
-                    <pic:cNvPr id="0" name="image10.png"/>
+                    <pic:cNvPr id="0" name="image14.png"/>
                     <pic:cNvPicPr preferRelativeResize="0"/>
                   </pic:nvPicPr>
                   <pic:blipFill>
@@ -30160,12 +30160,12 @@
           <wp:inline distB="114300" distT="114300" distL="114300" distR="114300">
             <wp:extent cx="3843338" cy="2974719"/>
             <wp:effectExtent b="0" l="0" r="0" t="0"/>
-            <wp:docPr id="11" name="image16.png"/>
+            <wp:docPr id="11" name="image6.png"/>
             <a:graphic>
               <a:graphicData uri="http://schemas.openxmlformats.org/drawingml/2006/picture">
                 <pic:pic>
                   <pic:nvPicPr>
-                    <pic:cNvPr id="0" name="image16.png"/>
+                    <pic:cNvPr id="0" name="image6.png"/>
                     <pic:cNvPicPr preferRelativeResize="0"/>
                   </pic:nvPicPr>
                   <pic:blipFill>
@@ -30267,12 +30267,12 @@
           <wp:inline distB="114300" distT="114300" distL="114300" distR="114300">
             <wp:extent cx="5953125" cy="2780030"/>
             <wp:effectExtent b="0" l="0" r="0" t="0"/>
-            <wp:docPr id="12" name="image20.png"/>
+            <wp:docPr id="12" name="image11.png"/>
             <a:graphic>
               <a:graphicData uri="http://schemas.openxmlformats.org/drawingml/2006/picture">
                 <pic:pic>
                   <pic:nvPicPr>
-                    <pic:cNvPr id="0" name="image20.png"/>
+                    <pic:cNvPr id="0" name="image11.png"/>
                     <pic:cNvPicPr preferRelativeResize="0"/>
                   </pic:nvPicPr>
                   <pic:blipFill>

</xml_diff>